<commit_message>
Update spec doc 3.10am
</commit_message>
<xml_diff>
--- a/Project Specifications.docx
+++ b/Project Specifications.docx
@@ -1241,11 +1241,10 @@
           <w:szCs w:val="24"/>
           <w:lang w:eastAsia="en-IN"/>
         </w:rPr>
-        <w:lastRenderedPageBreak/>
         <w:drawing>
-          <wp:inline distT="0" distB="0" distL="0" distR="0" wp14:anchorId="361163FF" wp14:editId="10947ADD">
-            <wp:extent cx="5558362" cy="2531660"/>
-            <wp:effectExtent l="0" t="0" r="4445" b="2540"/>
+          <wp:inline distT="0" distB="0" distL="0" distR="0" wp14:anchorId="361163FF" wp14:editId="09A6CFB1">
+            <wp:extent cx="4629471" cy="2108579"/>
+            <wp:effectExtent l="0" t="0" r="0" b="6350"/>
             <wp:docPr id="1" name="Picture 1" descr="C:\Users\chand\Downloads\WhatsApp Image 2023-09-20 at 1.44.43 AM.jpeg"/>
             <wp:cNvGraphicFramePr>
               <a:graphicFrameLocks xmlns:a="http://schemas.openxmlformats.org/drawingml/2006/main" noChangeAspect="1"/>
@@ -1260,7 +1259,7 @@
                     </pic:cNvPicPr>
                   </pic:nvPicPr>
                   <pic:blipFill>
-                    <a:blip r:embed="rId5">
+                    <a:blip r:embed="rId5" cstate="print">
                       <a:extLst>
                         <a:ext uri="{28A0092B-C50C-407E-A947-70E740481C1C}">
                           <a14:useLocalDpi xmlns:a14="http://schemas.microsoft.com/office/drawing/2010/main" val="0"/>
@@ -1275,7 +1274,7 @@
                   <pic:spPr bwMode="auto">
                     <a:xfrm>
                       <a:off x="0" y="0"/>
-                      <a:ext cx="5692646" cy="2592822"/>
+                      <a:ext cx="4782214" cy="2178149"/>
                     </a:xfrm>
                     <a:prstGeom prst="rect">
                       <a:avLst/>
@@ -1291,6 +1290,8 @@
           </wp:inline>
         </w:drawing>
       </w:r>
+      <w:bookmarkStart w:id="0" w:name="_GoBack"/>
+      <w:bookmarkEnd w:id="0"/>
     </w:p>
     <w:p>
       <w:pPr>
@@ -1308,6 +1309,7 @@
           <w:sz w:val="28"/>
           <w:szCs w:val="28"/>
         </w:rPr>
+        <w:lastRenderedPageBreak/>
         <w:t>Page 2</w:t>
       </w:r>
       <w:r>
@@ -1744,7 +1746,6 @@
         <w:rPr>
           <w:rFonts w:ascii="Times New Roman" w:hAnsi="Times New Roman" w:cs="Times New Roman"/>
         </w:rPr>
-        <w:lastRenderedPageBreak/>
         <w:t>-</w:t>
       </w:r>
       <w:r>
@@ -1783,8 +1784,6 @@
         </w:rPr>
         <w:t>.</w:t>
       </w:r>
-      <w:bookmarkStart w:id="0" w:name="_GoBack"/>
-      <w:bookmarkEnd w:id="0"/>
     </w:p>
     <w:p>
       <w:pPr>
@@ -1996,6 +1995,7 @@
           <w:sz w:val="24"/>
           <w:szCs w:val="24"/>
         </w:rPr>
+        <w:lastRenderedPageBreak/>
         <w:t xml:space="preserve">Who will be the instructors: YouTube Content </w:t>
       </w:r>
       <w:r>
@@ -2496,7 +2496,6 @@
         <w:rPr>
           <w:rFonts w:ascii="Times New Roman" w:hAnsi="Times New Roman" w:cs="Times New Roman"/>
         </w:rPr>
-        <w:lastRenderedPageBreak/>
         <w:br/>
       </w:r>
       <w:r>
@@ -4010,6 +4009,7 @@
   <w:style w:type="character" w:default="1" w:styleId="DefaultParagraphFont">
     <w:name w:val="Default Paragraph Font"/>
     <w:uiPriority w:val="1"/>
+    <w:semiHidden/>
     <w:unhideWhenUsed/>
   </w:style>
   <w:style w:type="table" w:default="1" w:styleId="TableNormal">

</xml_diff>